<commit_message>
Se agrega index a APIs
</commit_message>
<xml_diff>
--- a/documentation/Documentation.docx
+++ b/documentation/Documentation.docx
@@ -56,33 +56,72 @@
     <w:p>
       <w:pPr>
         <w:rPr>
-          <w:noProof/>
-        </w:rPr>
-      </w:pPr>
-      <w:r>
-        <w:rPr>
           <w:b/>
           <w:noProof/>
         </w:rPr>
-        <w:t>Peticiones Postman</w:t>
-      </w:r>
-    </w:p>
-    <w:p>
-      <w:pPr>
-        <w:rPr>
-          <w:noProof/>
-        </w:rPr>
-      </w:pPr>
-      <w:r>
-        <w:rPr>
-          <w:noProof/>
-        </w:rPr>
-        <w:t>Dentro del proyecto Spring se encuentran la exportación (.json) del consumo de las apis desarrolladas para esta prueba.</w:t>
-      </w:r>
-    </w:p>
-    <w:p>
-      <w:pPr>
-        <w:rPr>
+      </w:pPr>
+      <w:r>
+        <w:rPr>
+          <w:b/>
+          <w:noProof/>
+        </w:rPr>
+        <w:t>APIs</w:t>
+      </w:r>
+    </w:p>
+    <w:p>
+      <w:pPr>
+        <w:rPr>
+          <w:noProof/>
+        </w:rPr>
+      </w:pPr>
+      <w:r>
+        <w:rPr>
+          <w:noProof/>
+        </w:rPr>
+        <w:t>El desarrollo cuenta con dos APIs: consulta pokemon y detalle pokemon.</w:t>
+      </w:r>
+    </w:p>
+    <w:p>
+      <w:pPr>
+        <w:rPr>
+          <w:b/>
+          <w:i/>
+          <w:noProof/>
+        </w:rPr>
+      </w:pPr>
+      <w:r>
+        <w:rPr>
+          <w:b/>
+          <w:i/>
+          <w:noProof/>
+        </w:rPr>
+        <w:t>Consulta Pokemon</w:t>
+      </w:r>
+    </w:p>
+    <w:p>
+      <w:pPr>
+        <w:rPr>
+          <w:noProof/>
+        </w:rPr>
+      </w:pPr>
+      <w:r>
+        <w:rPr>
+          <w:noProof/>
+        </w:rPr>
+        <w:t xml:space="preserve">Se puede acceder con la url: </w:t>
+      </w:r>
+      <w:r>
+        <w:rPr>
+          <w:noProof/>
+        </w:rPr>
+        <w:t>https://pokedex-deploy.herokuapp.com/pokedex/pokemon/burmy</w:t>
+      </w:r>
+    </w:p>
+    <w:p>
+      <w:pPr>
+        <w:rPr>
+          <w:b/>
+          <w:i/>
           <w:noProof/>
         </w:rPr>
       </w:pPr>
@@ -92,10 +131,10 @@
           <w:lang w:val="en-US"/>
         </w:rPr>
         <w:drawing>
-          <wp:inline distT="0" distB="0" distL="0" distR="0" wp14:anchorId="34999595" wp14:editId="579AAFC0">
-            <wp:extent cx="5943600" cy="1236980"/>
+          <wp:inline distT="0" distB="0" distL="0" distR="0" wp14:anchorId="59550982" wp14:editId="79329891">
+            <wp:extent cx="5943600" cy="1998980"/>
             <wp:effectExtent l="0" t="0" r="0" b="1270"/>
-            <wp:docPr id="3" name="Picture 3"/>
+            <wp:docPr id="5" name="Picture 5"/>
             <wp:cNvGraphicFramePr>
               <a:graphicFrameLocks xmlns:a="http://schemas.openxmlformats.org/drawingml/2006/main" noChangeAspect="1"/>
             </wp:cNvGraphicFramePr>
@@ -115,7 +154,7 @@
                   <pic:spPr>
                     <a:xfrm>
                       <a:off x="0" y="0"/>
-                      <a:ext cx="5943600" cy="1236980"/>
+                      <a:ext cx="5943600" cy="1998980"/>
                     </a:xfrm>
                     <a:prstGeom prst="rect">
                       <a:avLst/>
@@ -132,28 +171,30 @@
       <w:pPr>
         <w:rPr>
           <w:b/>
+          <w:i/>
           <w:noProof/>
         </w:rPr>
       </w:pPr>
       <w:r>
         <w:rPr>
           <w:b/>
-          <w:noProof/>
-        </w:rPr>
-        <w:t>Despliegue</w:t>
-      </w:r>
-    </w:p>
-    <w:p>
-      <w:pPr>
-        <w:rPr>
-          <w:noProof/>
-        </w:rPr>
-      </w:pPr>
-      <w:r>
-        <w:rPr>
-          <w:noProof/>
-        </w:rPr>
-        <w:t>El despliegue se realizó en Heroku, creando una nueva app en el Dashboard principal y asociándolo al git donde se encuentra alojado el proyecto:</w:t>
+          <w:i/>
+          <w:noProof/>
+        </w:rPr>
+        <w:t>Detalle Pokemon</w:t>
+      </w:r>
+    </w:p>
+    <w:p>
+      <w:pPr>
+        <w:rPr>
+          <w:noProof/>
+        </w:rPr>
+      </w:pPr>
+      <w:r>
+        <w:rPr>
+          <w:noProof/>
+        </w:rPr>
+        <w:t>Se puede acceder con la url:</w:t>
       </w:r>
     </w:p>
     <w:p>
@@ -168,10 +209,10 @@
           <w:lang w:val="en-US"/>
         </w:rPr>
         <w:drawing>
-          <wp:inline distT="0" distB="0" distL="0" distR="0" wp14:anchorId="61A44D9D" wp14:editId="58EC20B9">
-            <wp:extent cx="5943600" cy="2672080"/>
+          <wp:inline distT="0" distB="0" distL="0" distR="0" wp14:anchorId="6A1BD211" wp14:editId="51439932">
+            <wp:extent cx="5943600" cy="2675255"/>
             <wp:effectExtent l="0" t="0" r="0" b="0"/>
-            <wp:docPr id="1" name="Picture 1"/>
+            <wp:docPr id="6" name="Picture 6"/>
             <wp:cNvGraphicFramePr>
               <a:graphicFrameLocks xmlns:a="http://schemas.openxmlformats.org/drawingml/2006/main" noChangeAspect="1"/>
             </wp:cNvGraphicFramePr>
@@ -191,7 +232,7 @@
                   <pic:spPr>
                     <a:xfrm>
                       <a:off x="0" y="0"/>
-                      <a:ext cx="5943600" cy="2672080"/>
+                      <a:ext cx="5943600" cy="2675255"/>
                     </a:xfrm>
                     <a:prstGeom prst="rect">
                       <a:avLst/>
@@ -203,6 +244,43 @@
           </wp:inline>
         </w:drawing>
       </w:r>
+      <w:bookmarkStart w:id="0" w:name="_GoBack"/>
+      <w:bookmarkEnd w:id="0"/>
+    </w:p>
+    <w:p>
+      <w:pPr>
+        <w:rPr>
+          <w:noProof/>
+        </w:rPr>
+      </w:pPr>
+    </w:p>
+    <w:p>
+      <w:pPr>
+        <w:rPr>
+          <w:noProof/>
+        </w:rPr>
+      </w:pPr>
+      <w:r>
+        <w:rPr>
+          <w:b/>
+          <w:noProof/>
+        </w:rPr>
+        <w:lastRenderedPageBreak/>
+        <w:t>Peticiones Postman</w:t>
+      </w:r>
+    </w:p>
+    <w:p>
+      <w:pPr>
+        <w:rPr>
+          <w:noProof/>
+        </w:rPr>
+      </w:pPr>
+      <w:r>
+        <w:rPr>
+          <w:noProof/>
+        </w:rPr>
+        <w:t>Dentro del proyecto Spring se encuentran la exportación (.json) del consumo de las apis desarrolladas para esta prueba.</w:t>
+      </w:r>
     </w:p>
     <w:p>
       <w:pPr>
@@ -216,10 +294,10 @@
           <w:lang w:val="en-US"/>
         </w:rPr>
         <w:drawing>
-          <wp:inline distT="0" distB="0" distL="0" distR="0" wp14:anchorId="7087923E" wp14:editId="36C27631">
-            <wp:extent cx="5943600" cy="970915"/>
-            <wp:effectExtent l="0" t="0" r="0" b="635"/>
-            <wp:docPr id="2" name="Picture 2"/>
+          <wp:inline distT="0" distB="0" distL="0" distR="0" wp14:anchorId="34999595" wp14:editId="579AAFC0">
+            <wp:extent cx="5943600" cy="1236980"/>
+            <wp:effectExtent l="0" t="0" r="0" b="1270"/>
+            <wp:docPr id="3" name="Picture 3"/>
             <wp:cNvGraphicFramePr>
               <a:graphicFrameLocks xmlns:a="http://schemas.openxmlformats.org/drawingml/2006/main" noChangeAspect="1"/>
             </wp:cNvGraphicFramePr>
@@ -239,7 +317,7 @@
                   <pic:spPr>
                     <a:xfrm>
                       <a:off x="0" y="0"/>
-                      <a:ext cx="5943600" cy="970915"/>
+                      <a:ext cx="5943600" cy="1236980"/>
                     </a:xfrm>
                     <a:prstGeom prst="rect">
                       <a:avLst/>
@@ -255,15 +333,29 @@
     <w:p>
       <w:pPr>
         <w:rPr>
-          <w:noProof/>
-        </w:rPr>
-      </w:pPr>
-      <w:r>
-        <w:rPr>
-          <w:noProof/>
-        </w:rPr>
-        <w:lastRenderedPageBreak/>
-        <w:t>Este cuenta con despliegues automáticos por cada cambio que detecte en la rama master:</w:t>
+          <w:b/>
+          <w:noProof/>
+        </w:rPr>
+      </w:pPr>
+      <w:r>
+        <w:rPr>
+          <w:b/>
+          <w:noProof/>
+        </w:rPr>
+        <w:t>Despliegue</w:t>
+      </w:r>
+    </w:p>
+    <w:p>
+      <w:pPr>
+        <w:rPr>
+          <w:noProof/>
+        </w:rPr>
+      </w:pPr>
+      <w:r>
+        <w:rPr>
+          <w:noProof/>
+        </w:rPr>
+        <w:t>El despliegue se realizó en Heroku, creando una nueva app en el Dashboard principal y asociándolo al git donde se encuentra alojado el proyecto:</w:t>
       </w:r>
     </w:p>
     <w:p>
@@ -278,10 +370,10 @@
           <w:lang w:val="en-US"/>
         </w:rPr>
         <w:drawing>
-          <wp:inline distT="0" distB="0" distL="0" distR="0" wp14:anchorId="4E952045" wp14:editId="2094A52F">
-            <wp:extent cx="5943600" cy="1596390"/>
-            <wp:effectExtent l="0" t="0" r="0" b="3810"/>
-            <wp:docPr id="4" name="Picture 4"/>
+          <wp:inline distT="0" distB="0" distL="0" distR="0" wp14:anchorId="61A44D9D" wp14:editId="58EC20B9">
+            <wp:extent cx="5943600" cy="2672080"/>
+            <wp:effectExtent l="0" t="0" r="0" b="0"/>
+            <wp:docPr id="1" name="Picture 1"/>
             <wp:cNvGraphicFramePr>
               <a:graphicFrameLocks xmlns:a="http://schemas.openxmlformats.org/drawingml/2006/main" noChangeAspect="1"/>
             </wp:cNvGraphicFramePr>
@@ -301,6 +393,116 @@
                   <pic:spPr>
                     <a:xfrm>
                       <a:off x="0" y="0"/>
+                      <a:ext cx="5943600" cy="2672080"/>
+                    </a:xfrm>
+                    <a:prstGeom prst="rect">
+                      <a:avLst/>
+                    </a:prstGeom>
+                  </pic:spPr>
+                </pic:pic>
+              </a:graphicData>
+            </a:graphic>
+          </wp:inline>
+        </w:drawing>
+      </w:r>
+    </w:p>
+    <w:p>
+      <w:pPr>
+        <w:rPr>
+          <w:noProof/>
+        </w:rPr>
+      </w:pPr>
+      <w:r>
+        <w:rPr>
+          <w:noProof/>
+          <w:lang w:val="en-US"/>
+        </w:rPr>
+        <w:drawing>
+          <wp:inline distT="0" distB="0" distL="0" distR="0" wp14:anchorId="7087923E" wp14:editId="36C27631">
+            <wp:extent cx="5943600" cy="970915"/>
+            <wp:effectExtent l="0" t="0" r="0" b="635"/>
+            <wp:docPr id="2" name="Picture 2"/>
+            <wp:cNvGraphicFramePr>
+              <a:graphicFrameLocks xmlns:a="http://schemas.openxmlformats.org/drawingml/2006/main" noChangeAspect="1"/>
+            </wp:cNvGraphicFramePr>
+            <a:graphic xmlns:a="http://schemas.openxmlformats.org/drawingml/2006/main">
+              <a:graphicData uri="http://schemas.openxmlformats.org/drawingml/2006/picture">
+                <pic:pic xmlns:pic="http://schemas.openxmlformats.org/drawingml/2006/picture">
+                  <pic:nvPicPr>
+                    <pic:cNvPr id="1" name=""/>
+                    <pic:cNvPicPr/>
+                  </pic:nvPicPr>
+                  <pic:blipFill>
+                    <a:blip r:embed="rId8"/>
+                    <a:stretch>
+                      <a:fillRect/>
+                    </a:stretch>
+                  </pic:blipFill>
+                  <pic:spPr>
+                    <a:xfrm>
+                      <a:off x="0" y="0"/>
+                      <a:ext cx="5943600" cy="970915"/>
+                    </a:xfrm>
+                    <a:prstGeom prst="rect">
+                      <a:avLst/>
+                    </a:prstGeom>
+                  </pic:spPr>
+                </pic:pic>
+              </a:graphicData>
+            </a:graphic>
+          </wp:inline>
+        </w:drawing>
+      </w:r>
+    </w:p>
+    <w:p>
+      <w:pPr>
+        <w:rPr>
+          <w:noProof/>
+        </w:rPr>
+      </w:pPr>
+      <w:r>
+        <w:rPr>
+          <w:noProof/>
+        </w:rPr>
+        <w:t>Este cuenta con despliegues automáticos por cada cambio que detecte en la rama master:</w:t>
+      </w:r>
+    </w:p>
+    <w:p>
+      <w:pPr>
+        <w:rPr>
+          <w:noProof/>
+        </w:rPr>
+      </w:pPr>
+      <w:r>
+        <w:rPr>
+          <w:noProof/>
+          <w:lang w:val="en-US"/>
+        </w:rPr>
+        <w:lastRenderedPageBreak/>
+        <w:drawing>
+          <wp:inline distT="0" distB="0" distL="0" distR="0" wp14:anchorId="4E952045" wp14:editId="2094A52F">
+            <wp:extent cx="5943600" cy="1596390"/>
+            <wp:effectExtent l="0" t="0" r="0" b="3810"/>
+            <wp:docPr id="4" name="Picture 4"/>
+            <wp:cNvGraphicFramePr>
+              <a:graphicFrameLocks xmlns:a="http://schemas.openxmlformats.org/drawingml/2006/main" noChangeAspect="1"/>
+            </wp:cNvGraphicFramePr>
+            <a:graphic xmlns:a="http://schemas.openxmlformats.org/drawingml/2006/main">
+              <a:graphicData uri="http://schemas.openxmlformats.org/drawingml/2006/picture">
+                <pic:pic xmlns:pic="http://schemas.openxmlformats.org/drawingml/2006/picture">
+                  <pic:nvPicPr>
+                    <pic:cNvPr id="1" name=""/>
+                    <pic:cNvPicPr/>
+                  </pic:nvPicPr>
+                  <pic:blipFill>
+                    <a:blip r:embed="rId9"/>
+                    <a:stretch>
+                      <a:fillRect/>
+                    </a:stretch>
+                  </pic:blipFill>
+                  <pic:spPr>
+                    <a:xfrm>
+                      <a:off x="0" y="0"/>
                       <a:ext cx="5943600" cy="1596390"/>
                     </a:xfrm>
                     <a:prstGeom prst="rect">
@@ -313,8 +515,6 @@
           </wp:inline>
         </w:drawing>
       </w:r>
-      <w:bookmarkStart w:id="0" w:name="_GoBack"/>
-      <w:bookmarkEnd w:id="0"/>
     </w:p>
     <w:sectPr>
       <w:pgSz w:w="12240" w:h="15840"/>

</xml_diff>